<commit_message>
Course update for 2020
</commit_message>
<xml_diff>
--- a/docs/Advanced Exercises for Keen Beans.docx
+++ b/docs/Advanced Exercises for Keen Beans.docx
@@ -1,6 +1,6 @@
 
 <file path=word/document.xml><?xml version="1.0" encoding="utf-8"?>
-<w:document xmlns:wpc="http://schemas.microsoft.com/office/word/2010/wordprocessingCanvas" xmlns:cx="http://schemas.microsoft.com/office/drawing/2014/chartex" xmlns:cx1="http://schemas.microsoft.com/office/drawing/2015/9/8/chartex" xmlns:cx2="http://schemas.microsoft.com/office/drawing/2015/10/21/chartex" xmlns:cx3="http://schemas.microsoft.com/office/drawing/2016/5/9/chartex" xmlns:cx4="http://schemas.microsoft.com/office/drawing/2016/5/10/chartex" xmlns:cx5="http://schemas.microsoft.com/office/drawing/2016/5/11/chartex" xmlns:cx6="http://schemas.microsoft.com/office/drawing/2016/5/12/chartex" xmlns:cx7="http://schemas.microsoft.com/office/drawing/2016/5/13/chartex" xmlns:cx8="http://schemas.microsoft.com/office/drawing/2016/5/14/chartex" xmlns:mc="http://schemas.openxmlformats.org/markup-compatibility/2006" xmlns:aink="http://schemas.microsoft.com/office/drawing/2016/ink" xmlns:am3d="http://schemas.microsoft.com/office/drawing/2017/model3d" xmlns:o="urn:schemas-microsoft-com:office:office" xmlns:r="http://schemas.openxmlformats.org/officeDocument/2006/relationships" xmlns:m="http://schemas.openxmlformats.org/officeDocument/2006/math" xmlns:v="urn:schemas-microsoft-com:vml" xmlns:wp14="http://schemas.microsoft.com/office/word/2010/wordprocessingDrawing" xmlns:wp="http://schemas.openxmlformats.org/drawingml/2006/wordprocessingDrawing" xmlns:w10="urn:schemas-microsoft-com:office:word" xmlns:w="http://schemas.openxmlformats.org/wordprocessingml/2006/main" xmlns:w14="http://schemas.microsoft.com/office/word/2010/wordml" xmlns:w15="http://schemas.microsoft.com/office/word/2012/wordml" xmlns:w16se="http://schemas.microsoft.com/office/word/2015/wordml/symex" xmlns:wpg="http://schemas.microsoft.com/office/word/2010/wordprocessingGroup" xmlns:wpi="http://schemas.microsoft.com/office/word/2010/wordprocessingInk" xmlns:wne="http://schemas.microsoft.com/office/word/2006/wordml" xmlns:wps="http://schemas.microsoft.com/office/word/2010/wordprocessingShape" mc:Ignorable="w14 w15 w16se wp14">
+<w:document xmlns:wpc="http://schemas.microsoft.com/office/word/2010/wordprocessingCanvas" xmlns:cx="http://schemas.microsoft.com/office/drawing/2014/chartex" xmlns:cx1="http://schemas.microsoft.com/office/drawing/2015/9/8/chartex" xmlns:cx2="http://schemas.microsoft.com/office/drawing/2015/10/21/chartex" xmlns:cx3="http://schemas.microsoft.com/office/drawing/2016/5/9/chartex" xmlns:cx4="http://schemas.microsoft.com/office/drawing/2016/5/10/chartex" xmlns:cx5="http://schemas.microsoft.com/office/drawing/2016/5/11/chartex" xmlns:cx6="http://schemas.microsoft.com/office/drawing/2016/5/12/chartex" xmlns:cx7="http://schemas.microsoft.com/office/drawing/2016/5/13/chartex" xmlns:cx8="http://schemas.microsoft.com/office/drawing/2016/5/14/chartex" xmlns:mc="http://schemas.openxmlformats.org/markup-compatibility/2006" xmlns:aink="http://schemas.microsoft.com/office/drawing/2016/ink" xmlns:am3d="http://schemas.microsoft.com/office/drawing/2017/model3d" xmlns:o="urn:schemas-microsoft-com:office:office" xmlns:r="http://schemas.openxmlformats.org/officeDocument/2006/relationships" xmlns:m="http://schemas.openxmlformats.org/officeDocument/2006/math" xmlns:v="urn:schemas-microsoft-com:vml" xmlns:wp14="http://schemas.microsoft.com/office/word/2010/wordprocessingDrawing" xmlns:wp="http://schemas.openxmlformats.org/drawingml/2006/wordprocessingDrawing" xmlns:w10="urn:schemas-microsoft-com:office:word" xmlns:w="http://schemas.openxmlformats.org/wordprocessingml/2006/main" xmlns:w14="http://schemas.microsoft.com/office/word/2010/wordml" xmlns:w15="http://schemas.microsoft.com/office/word/2012/wordml" xmlns:w16cid="http://schemas.microsoft.com/office/word/2016/wordml/cid" xmlns:w16se="http://schemas.microsoft.com/office/word/2015/wordml/symex" xmlns:wpg="http://schemas.microsoft.com/office/word/2010/wordprocessingGroup" xmlns:wpi="http://schemas.microsoft.com/office/word/2010/wordprocessingInk" xmlns:wne="http://schemas.microsoft.com/office/word/2006/wordml" xmlns:wps="http://schemas.microsoft.com/office/word/2010/wordprocessingShape" mc:Ignorable="w14 w15 w16se w16cid wp14">
   <w:body>
     <w:p>
       <w:pPr>
@@ -21,145 +21,586 @@
         </w:rPr>
         <w:t xml:space="preserve"> – Advanced exercises</w:t>
       </w:r>
+    </w:p>
+    <w:p>
+      <w:pPr>
+        <w:spacing w:after="0"/>
+        <w:rPr>
+          <w:lang w:val="en-GB"/>
+        </w:rPr>
+      </w:pPr>
+    </w:p>
+    <w:p>
+      <w:pPr>
+        <w:pStyle w:val="Heading1"/>
+        <w:spacing w:before="0"/>
+        <w:rPr>
+          <w:lang w:val="en-GB"/>
+        </w:rPr>
+      </w:pPr>
+      <w:r>
+        <w:rPr>
+          <w:lang w:val="en-GB"/>
+        </w:rPr>
+        <w:t>Exercise 1 (using help from Exercise 2)</w:t>
+      </w:r>
+    </w:p>
+    <w:p>
+      <w:pPr>
+        <w:spacing w:after="0"/>
+        <w:rPr>
+          <w:lang w:val="en-GB"/>
+        </w:rPr>
+      </w:pPr>
+    </w:p>
+    <w:p>
+      <w:pPr>
+        <w:spacing w:after="0"/>
+        <w:rPr>
+          <w:lang w:val="en-GB"/>
+        </w:rPr>
+      </w:pPr>
+      <w:r>
+        <w:rPr>
+          <w:lang w:val="en-GB"/>
+        </w:rPr>
+        <w:t>Generate two vectors of the same length:</w:t>
+      </w:r>
+    </w:p>
+    <w:p>
+      <w:pPr>
+        <w:spacing w:after="0"/>
+        <w:rPr>
+          <w:lang w:val="en-GB"/>
+        </w:rPr>
+      </w:pPr>
+    </w:p>
+    <w:p>
+      <w:pPr>
+        <w:spacing w:after="0"/>
+        <w:rPr>
+          <w:lang w:val="en-GB"/>
+        </w:rPr>
+      </w:pPr>
+      <w:r>
+        <w:rPr>
+          <w:lang w:val="en-GB"/>
+        </w:rPr>
+        <w:t>x is normally distributed with a mean of 0 and a standard deviation of 1.</w:t>
+      </w:r>
+    </w:p>
+    <w:p>
+      <w:pPr>
+        <w:spacing w:after="0"/>
+        <w:rPr>
+          <w:lang w:val="en-GB"/>
+        </w:rPr>
+      </w:pPr>
+    </w:p>
+    <w:p>
+      <w:pPr>
+        <w:spacing w:after="0"/>
+        <w:rPr>
+          <w:lang w:val="en-GB"/>
+        </w:rPr>
+      </w:pPr>
+      <w:r>
+        <w:rPr>
+          <w:lang w:val="en-GB"/>
+        </w:rPr>
+        <w:t>y is uniformly distributed with a range between 0 &amp; 1.</w:t>
+      </w:r>
+    </w:p>
+    <w:p>
+      <w:pPr>
+        <w:spacing w:after="0"/>
+        <w:rPr>
+          <w:lang w:val="en-GB"/>
+        </w:rPr>
+      </w:pPr>
+    </w:p>
+    <w:p>
+      <w:pPr>
+        <w:pStyle w:val="Heading1"/>
+        <w:spacing w:before="0"/>
+        <w:rPr>
+          <w:lang w:val="en-GB"/>
+        </w:rPr>
+      </w:pPr>
+      <w:r>
+        <w:rPr>
+          <w:lang w:val="en-GB"/>
+        </w:rPr>
+        <w:t>Exercise 3</w:t>
+      </w:r>
+    </w:p>
+    <w:p>
+      <w:pPr>
+        <w:spacing w:after="0"/>
+        <w:rPr>
+          <w:lang w:val="en-GB"/>
+        </w:rPr>
+      </w:pPr>
+    </w:p>
+    <w:p>
+      <w:pPr>
+        <w:spacing w:after="0"/>
+        <w:rPr>
+          <w:lang w:val="en-GB"/>
+        </w:rPr>
+      </w:pPr>
+      <w:r>
+        <w:rPr>
+          <w:lang w:val="en-GB"/>
+        </w:rPr>
+        <w:t>Read in “</w:t>
+      </w:r>
+      <w:r>
+        <w:rPr>
+          <w:lang w:val="en-GB"/>
+        </w:rPr>
+        <w:t>Peru_Soil_Data_Problematic.txt</w:t>
+      </w:r>
+      <w:r>
+        <w:rPr>
+          <w:lang w:val="en-GB"/>
+        </w:rPr>
+        <w:t xml:space="preserve">” with </w:t>
+      </w:r>
+      <w:proofErr w:type="spellStart"/>
+      <w:r>
+        <w:rPr>
+          <w:rFonts w:ascii="Consolas" w:hAnsi="Consolas"/>
+          <w:lang w:val="en-GB"/>
+        </w:rPr>
+        <w:t>read.table</w:t>
+      </w:r>
+      <w:proofErr w:type="spellEnd"/>
+      <w:r>
+        <w:rPr>
+          <w:rFonts w:ascii="Consolas" w:hAnsi="Consolas"/>
+          <w:lang w:val="en-GB"/>
+        </w:rPr>
+        <w:t>()</w:t>
+      </w:r>
+      <w:r>
+        <w:rPr>
+          <w:lang w:val="en-GB"/>
+        </w:rPr>
+        <w:t>. If it does</w:t>
+      </w:r>
+      <w:r>
+        <w:rPr>
+          <w:lang w:val="en-GB"/>
+        </w:rPr>
+        <w:t>n’t work, check the help file. If it does work, h</w:t>
+      </w:r>
+      <w:r>
+        <w:rPr>
+          <w:lang w:val="en-GB"/>
+        </w:rPr>
+        <w:t>as all the data read in properly?</w:t>
+      </w:r>
+    </w:p>
+    <w:p>
+      <w:pPr>
+        <w:spacing w:after="0"/>
+        <w:rPr>
+          <w:lang w:val="en-GB"/>
+        </w:rPr>
+      </w:pPr>
+    </w:p>
+    <w:p>
+      <w:pPr>
+        <w:spacing w:after="0"/>
+        <w:rPr>
+          <w:lang w:val="en-GB"/>
+        </w:rPr>
+      </w:pPr>
+      <w:r>
+        <w:rPr>
+          <w:lang w:val="en-GB"/>
+        </w:rPr>
+        <w:t xml:space="preserve">Explore </w:t>
+      </w:r>
+      <w:proofErr w:type="spellStart"/>
+      <w:r>
+        <w:rPr>
+          <w:rFonts w:ascii="Consolas" w:hAnsi="Consolas"/>
+          <w:lang w:val="en-GB"/>
+        </w:rPr>
+        <w:t>read_delim</w:t>
+      </w:r>
+      <w:proofErr w:type="spellEnd"/>
+      <w:r>
+        <w:rPr>
+          <w:rFonts w:ascii="Consolas" w:hAnsi="Consolas"/>
+          <w:lang w:val="en-GB"/>
+        </w:rPr>
+        <w:t>()</w:t>
+      </w:r>
+      <w:r>
+        <w:rPr>
+          <w:lang w:val="en-GB"/>
+        </w:rPr>
+        <w:t xml:space="preserve"> in the </w:t>
+      </w:r>
+      <w:proofErr w:type="spellStart"/>
+      <w:r>
+        <w:rPr>
+          <w:rFonts w:ascii="Consolas" w:hAnsi="Consolas"/>
+          <w:lang w:val="en-GB"/>
+        </w:rPr>
+        <w:t>readr</w:t>
+      </w:r>
+      <w:proofErr w:type="spellEnd"/>
+      <w:r>
+        <w:rPr>
+          <w:lang w:val="en-GB"/>
+        </w:rPr>
+        <w:t xml:space="preserve"> package – does this offer more flexibility? Print the table – do you like this format? (If so, feel free to use it </w:t>
+      </w:r>
+      <w:r>
+        <w:rPr>
+          <mc:AlternateContent>
+            <mc:Choice Requires="w16se"/>
+            <mc:Fallback>
+              <w:rFonts w:ascii="Segoe UI Emoji" w:eastAsia="Segoe UI Emoji" w:hAnsi="Segoe UI Emoji" w:cs="Segoe UI Emoji"/>
+            </mc:Fallback>
+          </mc:AlternateContent>
+          <w:lang w:val="en-GB"/>
+        </w:rPr>
+        <mc:AlternateContent>
+          <mc:Choice Requires="w16se">
+            <w16se:symEx w16se:font="Segoe UI Emoji" w16se:char="1F60A"/>
+          </mc:Choice>
+          <mc:Fallback>
+            <w:t>😊</w:t>
+          </mc:Fallback>
+        </mc:AlternateContent>
+      </w:r>
+      <w:r>
+        <w:rPr>
+          <w:lang w:val="en-GB"/>
+        </w:rPr>
+        <w:t>)</w:t>
+      </w:r>
+    </w:p>
+    <w:p>
+      <w:pPr>
+        <w:spacing w:after="0"/>
+        <w:rPr>
+          <w:lang w:val="en-GB"/>
+        </w:rPr>
+      </w:pPr>
+    </w:p>
+    <w:p>
+      <w:pPr>
+        <w:pStyle w:val="Heading1"/>
+        <w:spacing w:before="0"/>
+        <w:rPr>
+          <w:lang w:val="en-GB"/>
+        </w:rPr>
+      </w:pPr>
+      <w:r>
+        <w:rPr>
+          <w:lang w:val="en-GB"/>
+        </w:rPr>
+        <w:t>Exercise 4</w:t>
+      </w:r>
+    </w:p>
+    <w:p>
+      <w:pPr>
+        <w:spacing w:after="0"/>
+        <w:rPr>
+          <w:lang w:val="en-GB"/>
+        </w:rPr>
+      </w:pPr>
+    </w:p>
+    <w:p>
+      <w:pPr>
+        <w:spacing w:after="0"/>
+        <w:rPr>
+          <w:lang w:val="en-GB"/>
+        </w:rPr>
+      </w:pPr>
+      <w:r>
+        <w:rPr>
+          <w:lang w:val="en-GB"/>
+        </w:rPr>
+        <w:t xml:space="preserve">Explore the </w:t>
+      </w:r>
+      <w:proofErr w:type="spellStart"/>
+      <w:r>
+        <w:rPr>
+          <w:rFonts w:ascii="Consolas" w:hAnsi="Consolas"/>
+          <w:lang w:val="en-GB"/>
+        </w:rPr>
+        <w:t>group_by</w:t>
+      </w:r>
+      <w:proofErr w:type="spellEnd"/>
+      <w:r>
+        <w:rPr>
+          <w:rFonts w:ascii="Consolas" w:hAnsi="Consolas"/>
+          <w:lang w:val="en-GB"/>
+        </w:rPr>
+        <w:t>()</w:t>
+      </w:r>
+      <w:r>
+        <w:rPr>
+          <w:lang w:val="en-GB"/>
+        </w:rPr>
+        <w:t xml:space="preserve"> and </w:t>
+      </w:r>
+      <w:r>
+        <w:rPr>
+          <w:rFonts w:ascii="Consolas" w:hAnsi="Consolas"/>
+          <w:lang w:val="en-GB"/>
+        </w:rPr>
+        <w:t>summarise()</w:t>
+      </w:r>
+      <w:r>
+        <w:rPr>
+          <w:lang w:val="en-GB"/>
+        </w:rPr>
+        <w:t xml:space="preserve"> function in </w:t>
+      </w:r>
+      <w:proofErr w:type="spellStart"/>
+      <w:r>
+        <w:rPr>
+          <w:lang w:val="en-GB"/>
+        </w:rPr>
+        <w:t>dplyr</w:t>
+      </w:r>
+      <w:proofErr w:type="spellEnd"/>
+      <w:r>
+        <w:rPr>
+          <w:lang w:val="en-GB"/>
+        </w:rPr>
+        <w:t xml:space="preserve"> using ? or a search engine</w:t>
+      </w:r>
+      <w:r>
+        <w:rPr>
+          <w:lang w:val="en-GB"/>
+        </w:rPr>
+        <w:t xml:space="preserve">. </w:t>
+      </w:r>
+      <w:r>
+        <w:rPr>
+          <w:lang w:val="en-GB"/>
+        </w:rPr>
+        <w:t>Use these functions to</w:t>
+      </w:r>
+      <w:r>
+        <w:rPr>
+          <w:lang w:val="en-GB"/>
+        </w:rPr>
+        <w:t xml:space="preserve"> </w:t>
+      </w:r>
+      <w:r>
+        <w:rPr>
+          <w:lang w:val="en-GB"/>
+        </w:rPr>
+        <w:t>create a data frame with the mean Phosphorus and Calcium measures for each habitat.</w:t>
+      </w:r>
+    </w:p>
+    <w:p>
+      <w:pPr>
+        <w:spacing w:after="0"/>
+        <w:rPr>
+          <w:lang w:val="en-GB"/>
+        </w:rPr>
+      </w:pPr>
+    </w:p>
+    <w:p>
+      <w:pPr>
+        <w:spacing w:after="0"/>
+        <w:rPr>
+          <w:lang w:val="en-GB"/>
+        </w:rPr>
+      </w:pPr>
+      <w:r>
+        <w:rPr>
+          <w:lang w:val="en-GB"/>
+        </w:rPr>
+        <w:t>There was a problem with the device measuring the Calcium concentrations in Los Amigos. Can you multiply *only* these data points by two?</w:t>
+      </w:r>
+    </w:p>
+    <w:p>
+      <w:pPr>
+        <w:spacing w:after="0"/>
+        <w:rPr>
+          <w:lang w:val="en-GB"/>
+        </w:rPr>
+      </w:pPr>
+    </w:p>
+    <w:p>
+      <w:pPr>
+        <w:pStyle w:val="Heading1"/>
+        <w:spacing w:before="0"/>
+        <w:rPr>
+          <w:lang w:val="en-GB"/>
+        </w:rPr>
+      </w:pPr>
+      <w:r>
+        <w:rPr>
+          <w:lang w:val="en-GB"/>
+        </w:rPr>
+        <w:t>Exercise 5</w:t>
+      </w:r>
       <w:bookmarkStart w:id="0" w:name="_GoBack"/>
-    </w:p>
-    <w:bookmarkEnd w:id="0"/>
-    <w:p>
-      <w:pPr>
-        <w:rPr>
-          <w:lang w:val="en-GB"/>
-        </w:rPr>
-      </w:pPr>
-    </w:p>
-    <w:p>
-      <w:pPr>
-        <w:pStyle w:val="Heading1"/>
-        <w:rPr>
-          <w:lang w:val="en-GB"/>
-        </w:rPr>
-      </w:pPr>
-      <w:r>
-        <w:rPr>
-          <w:lang w:val="en-GB"/>
-        </w:rPr>
-        <w:t>Exercise 1 (using help from Exercise 2)</w:t>
-      </w:r>
-    </w:p>
-    <w:p>
-      <w:pPr>
-        <w:rPr>
-          <w:lang w:val="en-GB"/>
-        </w:rPr>
-      </w:pPr>
-    </w:p>
-    <w:p>
-      <w:pPr>
-        <w:rPr>
-          <w:lang w:val="en-GB"/>
-        </w:rPr>
-      </w:pPr>
-      <w:r>
-        <w:rPr>
-          <w:lang w:val="en-GB"/>
-        </w:rPr>
-        <w:t>Generate two vectors of the same length:</w:t>
-      </w:r>
-    </w:p>
-    <w:p>
-      <w:pPr>
-        <w:rPr>
-          <w:lang w:val="en-GB"/>
-        </w:rPr>
-      </w:pPr>
-      <w:r>
-        <w:rPr>
-          <w:lang w:val="en-GB"/>
-        </w:rPr>
-        <w:t>x is normally distributed with a mean of 0 and a standard deviation of 1.</w:t>
-      </w:r>
-    </w:p>
-    <w:p>
-      <w:pPr>
-        <w:rPr>
-          <w:lang w:val="en-GB"/>
-        </w:rPr>
-      </w:pPr>
-      <w:r>
-        <w:rPr>
-          <w:lang w:val="en-GB"/>
-        </w:rPr>
-        <w:t>y is uniformly distributed with a range between 0 &amp; 1.</w:t>
-      </w:r>
-    </w:p>
-    <w:p>
-      <w:pPr>
-        <w:rPr>
-          <w:lang w:val="en-GB"/>
-        </w:rPr>
-      </w:pPr>
-    </w:p>
-    <w:p>
-      <w:pPr>
-        <w:pStyle w:val="Heading1"/>
-        <w:rPr>
-          <w:lang w:val="en-GB"/>
-        </w:rPr>
-      </w:pPr>
-      <w:r>
-        <w:rPr>
-          <w:lang w:val="en-GB"/>
-        </w:rPr>
-        <w:t>Exercise 3</w:t>
-      </w:r>
-    </w:p>
-    <w:p>
-      <w:pPr>
-        <w:rPr>
-          <w:lang w:val="en-GB"/>
-        </w:rPr>
-      </w:pPr>
-    </w:p>
-    <w:p>
-      <w:pPr>
-        <w:rPr>
-          <w:lang w:val="en-GB"/>
-        </w:rPr>
-      </w:pPr>
-      <w:r>
-        <w:rPr>
-          <w:lang w:val="en-GB"/>
-        </w:rPr>
-        <w:t xml:space="preserve">2. </w:t>
-      </w:r>
-      <w:r>
-        <w:rPr>
-          <w:lang w:val="en-GB"/>
-        </w:rPr>
-        <w:t>Read in “</w:t>
-      </w:r>
-      <w:r>
-        <w:rPr>
-          <w:lang w:val="en-GB"/>
-        </w:rPr>
-        <w:t>Peru_Soil_Data_Problematic.txt</w:t>
-      </w:r>
-      <w:r>
-        <w:rPr>
-          <w:lang w:val="en-GB"/>
-        </w:rPr>
-        <w:t xml:space="preserve">” with </w:t>
+      <w:bookmarkEnd w:id="0"/>
+    </w:p>
+    <w:p>
+      <w:pPr>
+        <w:spacing w:after="0"/>
+        <w:rPr>
+          <w:lang w:val="en-GB"/>
+        </w:rPr>
+      </w:pPr>
+    </w:p>
+    <w:p>
+      <w:pPr>
+        <w:spacing w:after="0"/>
+        <w:rPr>
+          <w:lang w:val="en-GB"/>
+        </w:rPr>
+      </w:pPr>
+      <w:r>
+        <w:rPr>
+          <w:lang w:val="en-GB"/>
+        </w:rPr>
+        <w:t xml:space="preserve">For </w:t>
+      </w:r>
+      <w:r>
+        <w:rPr>
+          <w:lang w:val="en-GB"/>
+        </w:rPr>
+        <w:t xml:space="preserve">the Magnesium-Calcium </w:t>
+      </w:r>
+      <w:r>
+        <w:rPr>
+          <w:lang w:val="en-GB"/>
+        </w:rPr>
+        <w:t xml:space="preserve">plot, </w:t>
+      </w:r>
+      <w:r>
+        <w:rPr>
+          <w:lang w:val="en-GB"/>
+        </w:rPr>
+        <w:t>can you orientate the x axis labels to 90 degrees</w:t>
+      </w:r>
+      <w:r>
+        <w:rPr>
+          <w:lang w:val="en-GB"/>
+        </w:rPr>
+        <w:t xml:space="preserve"> using theme()</w:t>
+      </w:r>
+      <w:r>
+        <w:rPr>
+          <w:lang w:val="en-GB"/>
+        </w:rPr>
+        <w:t>?</w:t>
+      </w:r>
+    </w:p>
+    <w:p>
+      <w:pPr>
+        <w:spacing w:after="0"/>
+        <w:rPr>
+          <w:lang w:val="en-GB"/>
+        </w:rPr>
+      </w:pPr>
+      <w:r>
+        <w:rPr>
+          <w:lang w:val="en-GB"/>
+        </w:rPr>
+        <w:t xml:space="preserve">Can </w:t>
+      </w:r>
+      <w:r>
+        <w:rPr>
+          <w:lang w:val="en-GB"/>
+        </w:rPr>
+        <w:t>you rescale the y axis to run from 0 to 200?</w:t>
+      </w:r>
+    </w:p>
+    <w:p>
+      <w:pPr>
+        <w:spacing w:after="0"/>
+        <w:rPr>
+          <w:lang w:val="en-GB"/>
+        </w:rPr>
+      </w:pPr>
+    </w:p>
+    <w:p>
+      <w:pPr>
+        <w:spacing w:after="0"/>
+        <w:rPr>
+          <w:lang w:val="en-GB"/>
+        </w:rPr>
+      </w:pPr>
+      <w:r>
+        <w:rPr>
+          <w:lang w:val="en-GB"/>
+        </w:rPr>
+        <w:t xml:space="preserve">For the </w:t>
+      </w:r>
+      <w:r>
+        <w:rPr>
+          <w:lang w:val="en-GB"/>
+        </w:rPr>
+        <w:t>Magnesium-Calcium plot</w:t>
+      </w:r>
+      <w:r>
+        <w:rPr>
+          <w:lang w:val="en-GB"/>
+        </w:rPr>
+        <w:t xml:space="preserve"> facetted by Habitat</w:t>
+      </w:r>
+      <w:r>
+        <w:rPr>
+          <w:lang w:val="en-GB"/>
+        </w:rPr>
+        <w:t xml:space="preserve">, can you change the axis so that the scales are </w:t>
+      </w:r>
+      <w:r>
+        <w:rPr>
+          <w:lang w:val="en-GB"/>
+        </w:rPr>
+        <w:t>not fixed</w:t>
+      </w:r>
+      <w:r>
+        <w:rPr>
+          <w:lang w:val="en-GB"/>
+        </w:rPr>
+        <w:t xml:space="preserve"> on each facet</w:t>
+      </w:r>
+      <w:r>
+        <w:rPr>
+          <w:lang w:val="en-GB"/>
+        </w:rPr>
+        <w:t xml:space="preserve"> (i.e. the scales are different and not the maxima of the entire plot area)</w:t>
+      </w:r>
+      <w:r>
+        <w:rPr>
+          <w:lang w:val="en-GB"/>
+        </w:rPr>
+        <w:t>?</w:t>
+      </w:r>
+      <w:r>
+        <w:rPr>
+          <w:lang w:val="en-GB"/>
+        </w:rPr>
+        <w:t xml:space="preserve"> Hint - look at the specifications in </w:t>
       </w:r>
       <w:proofErr w:type="spellStart"/>
-      <w:proofErr w:type="gramStart"/>
       <w:r>
         <w:rPr>
           <w:rFonts w:ascii="Consolas" w:hAnsi="Consolas"/>
           <w:lang w:val="en-GB"/>
         </w:rPr>
-        <w:t>read.table</w:t>
+        <w:t>facet_wrap</w:t>
       </w:r>
       <w:proofErr w:type="spellEnd"/>
-      <w:proofErr w:type="gramEnd"/>
       <w:r>
         <w:rPr>
           <w:rFonts w:ascii="Consolas" w:hAnsi="Consolas"/>
@@ -171,225 +612,12 @@
         <w:rPr>
           <w:lang w:val="en-GB"/>
         </w:rPr>
-        <w:t>. If it does</w:t>
-      </w:r>
-      <w:r>
-        <w:rPr>
-          <w:lang w:val="en-GB"/>
-        </w:rPr>
-        <w:t>n’t work, check the help file. If it does work, h</w:t>
-      </w:r>
-      <w:r>
-        <w:rPr>
-          <w:lang w:val="en-GB"/>
-        </w:rPr>
-        <w:t>as all the data read in properly?</w:t>
-      </w:r>
-    </w:p>
-    <w:p>
-      <w:pPr>
-        <w:rPr>
-          <w:lang w:val="en-GB"/>
-        </w:rPr>
-      </w:pPr>
-    </w:p>
-    <w:p>
-      <w:pPr>
-        <w:pStyle w:val="Heading1"/>
-        <w:rPr>
-          <w:lang w:val="en-GB"/>
-        </w:rPr>
-      </w:pPr>
-      <w:r>
-        <w:rPr>
-          <w:lang w:val="en-GB"/>
-        </w:rPr>
-        <w:t>Exercise 4</w:t>
-      </w:r>
-    </w:p>
-    <w:p>
-      <w:pPr>
-        <w:rPr>
-          <w:lang w:val="en-GB"/>
-        </w:rPr>
-      </w:pPr>
-    </w:p>
-    <w:p>
-      <w:pPr>
-        <w:rPr>
-          <w:lang w:val="en-GB"/>
-        </w:rPr>
-      </w:pPr>
-      <w:r>
-        <w:rPr>
-          <w:lang w:val="en-GB"/>
-        </w:rPr>
-        <w:t xml:space="preserve">5. Explore the </w:t>
-      </w:r>
-      <w:proofErr w:type="gramStart"/>
-      <w:r>
-        <w:rPr>
-          <w:lang w:val="en-GB"/>
-        </w:rPr>
-        <w:t>summarise(</w:t>
-      </w:r>
-      <w:proofErr w:type="gramEnd"/>
-      <w:r>
-        <w:rPr>
-          <w:lang w:val="en-GB"/>
-        </w:rPr>
-        <w:t xml:space="preserve">) function in </w:t>
-      </w:r>
-      <w:proofErr w:type="spellStart"/>
-      <w:r>
-        <w:rPr>
-          <w:lang w:val="en-GB"/>
-        </w:rPr>
-        <w:t>dplyr</w:t>
-      </w:r>
-      <w:proofErr w:type="spellEnd"/>
-      <w:r>
-        <w:rPr>
-          <w:lang w:val="en-GB"/>
-        </w:rPr>
-        <w:t>. Can you make interesting summaries of the data?</w:t>
-      </w:r>
-    </w:p>
-    <w:p>
-      <w:pPr>
-        <w:rPr>
-          <w:lang w:val="en-GB"/>
-        </w:rPr>
-      </w:pPr>
-    </w:p>
-    <w:p>
-      <w:pPr>
-        <w:rPr>
-          <w:lang w:val="en-GB"/>
-        </w:rPr>
-      </w:pPr>
-      <w:r>
-        <w:rPr>
-          <w:lang w:val="en-GB"/>
-        </w:rPr>
-        <w:t>6. There was a problem with the device measuring the Calcium concentrations in Los Amigos. Can you multiply *only* these data points by two?</w:t>
-      </w:r>
-    </w:p>
-    <w:p>
-      <w:pPr>
-        <w:rPr>
-          <w:lang w:val="en-GB"/>
-        </w:rPr>
-      </w:pPr>
-    </w:p>
-    <w:p>
-      <w:pPr>
-        <w:pStyle w:val="Heading1"/>
-        <w:rPr>
-          <w:lang w:val="en-GB"/>
-        </w:rPr>
-      </w:pPr>
-      <w:r>
-        <w:rPr>
-          <w:lang w:val="en-GB"/>
-        </w:rPr>
-        <w:t>Exercise 5</w:t>
-      </w:r>
-    </w:p>
-    <w:p>
-      <w:pPr>
-        <w:rPr>
-          <w:lang w:val="en-GB"/>
-        </w:rPr>
-      </w:pPr>
-    </w:p>
-    <w:p>
-      <w:pPr>
-        <w:rPr>
-          <w:lang w:val="en-GB"/>
-        </w:rPr>
-      </w:pPr>
-      <w:r>
-        <w:rPr>
-          <w:lang w:val="en-GB"/>
-        </w:rPr>
-        <w:t xml:space="preserve">5. For plot 4, </w:t>
-      </w:r>
-      <w:r>
-        <w:rPr>
-          <w:lang w:val="en-GB"/>
-        </w:rPr>
-        <w:t>can you orientate the x axis labels to 90 degrees</w:t>
-      </w:r>
-      <w:r>
-        <w:rPr>
-          <w:lang w:val="en-GB"/>
-        </w:rPr>
-        <w:t xml:space="preserve"> using </w:t>
-      </w:r>
-      <w:proofErr w:type="gramStart"/>
-      <w:r>
-        <w:rPr>
-          <w:lang w:val="en-GB"/>
-        </w:rPr>
-        <w:t>theme(</w:t>
-      </w:r>
-      <w:proofErr w:type="gramEnd"/>
-      <w:r>
-        <w:rPr>
-          <w:lang w:val="en-GB"/>
-        </w:rPr>
-        <w:t>)</w:t>
-      </w:r>
-      <w:r>
-        <w:rPr>
-          <w:lang w:val="en-GB"/>
-        </w:rPr>
-        <w:t>?</w:t>
-      </w:r>
-    </w:p>
-    <w:p>
-      <w:pPr>
-        <w:rPr>
-          <w:lang w:val="en-GB"/>
-        </w:rPr>
-      </w:pPr>
-    </w:p>
-    <w:p>
-      <w:pPr>
-        <w:rPr>
-          <w:lang w:val="en-GB"/>
-        </w:rPr>
-      </w:pPr>
-      <w:r>
-        <w:rPr>
-          <w:lang w:val="en-GB"/>
-        </w:rPr>
-        <w:t>6. For plot 4, can you rescale the y axis to run from 0 to 200?</w:t>
-      </w:r>
-    </w:p>
-    <w:p>
-      <w:pPr>
-        <w:rPr>
-          <w:lang w:val="en-GB"/>
-        </w:rPr>
-      </w:pPr>
-    </w:p>
-    <w:p>
-      <w:pPr>
-        <w:rPr>
-          <w:lang w:val="en-GB"/>
-        </w:rPr>
-      </w:pPr>
-      <w:r>
-        <w:rPr>
-          <w:lang w:val="en-GB"/>
-        </w:rPr>
-        <w:t>7. For the plot on Page 15, can you change the axis so that the scales are different on each facet?</w:t>
-      </w:r>
-    </w:p>
-    <w:p>
-      <w:pPr>
+        <w:t>.</w:t>
+      </w:r>
+    </w:p>
+    <w:p>
+      <w:pPr>
+        <w:spacing w:after="0"/>
         <w:rPr>
           <w:lang w:val="en-GB"/>
         </w:rPr>
@@ -406,7 +634,7 @@
 </file>
 
 <file path=word/styles.xml><?xml version="1.0" encoding="utf-8"?>
-<w:styles xmlns:mc="http://schemas.openxmlformats.org/markup-compatibility/2006" xmlns:r="http://schemas.openxmlformats.org/officeDocument/2006/relationships" xmlns:w="http://schemas.openxmlformats.org/wordprocessingml/2006/main" xmlns:w14="http://schemas.microsoft.com/office/word/2010/wordml" xmlns:w15="http://schemas.microsoft.com/office/word/2012/wordml" xmlns:w16se="http://schemas.microsoft.com/office/word/2015/wordml/symex" mc:Ignorable="w14 w15 w16se">
+<w:styles xmlns:mc="http://schemas.openxmlformats.org/markup-compatibility/2006" xmlns:r="http://schemas.openxmlformats.org/officeDocument/2006/relationships" xmlns:w="http://schemas.openxmlformats.org/wordprocessingml/2006/main" xmlns:w14="http://schemas.microsoft.com/office/word/2010/wordml" xmlns:w15="http://schemas.microsoft.com/office/word/2012/wordml" xmlns:w16cid="http://schemas.microsoft.com/office/word/2016/wordml/cid" xmlns:w16se="http://schemas.microsoft.com/office/word/2015/wordml/symex" mc:Ignorable="w14 w15 w16se w16cid">
   <w:docDefaults>
     <w:rPrDefault>
       <w:rPr>
@@ -422,7 +650,7 @@
       </w:pPr>
     </w:pPrDefault>
   </w:docDefaults>
-  <w:latentStyles w:defLockedState="0" w:defUIPriority="99" w:defSemiHidden="0" w:defUnhideWhenUsed="0" w:defQFormat="0" w:count="375">
+  <w:latentStyles w:defLockedState="0" w:defUIPriority="99" w:defSemiHidden="0" w:defUnhideWhenUsed="0" w:defQFormat="0" w:count="376">
     <w:lsdException w:name="Normal" w:uiPriority="0" w:qFormat="1"/>
     <w:lsdException w:name="heading 1" w:uiPriority="9" w:qFormat="1"/>
     <w:lsdException w:name="heading 2" w:semiHidden="1" w:uiPriority="9" w:unhideWhenUsed="1" w:qFormat="1"/>
@@ -798,6 +1026,7 @@
     <w:lsdException w:name="Smart Hyperlink" w:semiHidden="1" w:unhideWhenUsed="1"/>
     <w:lsdException w:name="Hashtag" w:semiHidden="1" w:unhideWhenUsed="1"/>
     <w:lsdException w:name="Unresolved Mention" w:semiHidden="1" w:unhideWhenUsed="1"/>
+    <w:lsdException w:name="Smart Link" w:semiHidden="1" w:unhideWhenUsed="1"/>
   </w:latentStyles>
   <w:style w:type="paragraph" w:default="1" w:styleId="Normal">
     <w:name w:val="Normal"/>
@@ -932,6 +1161,17 @@
       <w:sz w:val="32"/>
       <w:szCs w:val="32"/>
     </w:rPr>
+  </w:style>
+  <w:style w:type="paragraph" w:styleId="ListParagraph">
+    <w:name w:val="List Paragraph"/>
+    <w:basedOn w:val="Normal"/>
+    <w:uiPriority w:val="34"/>
+    <w:qFormat/>
+    <w:rsid w:val="003E7F3F"/>
+    <w:pPr>
+      <w:ind w:left="720"/>
+      <w:contextualSpacing/>
+    </w:pPr>
   </w:style>
 </w:styles>
 </file>

</xml_diff>